<commit_message>
PROYECTO FINAL EN PDF
</commit_message>
<xml_diff>
--- a/PRACTICA DE CAMPO.docx
+++ b/PRACTICA DE CAMPO.docx
@@ -340,8 +340,6 @@
                   </w:rPr>
                   <w:t xml:space="preserve"> Final</w:t>
                 </w:r>
-                <w:bookmarkStart w:id="0" w:name="_GoBack"/>
-                <w:bookmarkEnd w:id="0"/>
               </w:p>
               <w:p>
                 <w:pPr>
@@ -1875,8 +1873,18 @@
     <w:p>
       <w:pPr>
         <w:pStyle w:val="APANIVEL2"/>
-      </w:pPr>
-      <w:r>
+        <w:numPr>
+          <w:ilvl w:val="0"/>
+          <w:numId w:val="0"/>
+        </w:numPr>
+      </w:pPr>
+    </w:p>
+    <w:p>
+      <w:pPr>
+        <w:pStyle w:val="APANIVEL2"/>
+      </w:pPr>
+      <w:r>
+        <w:lastRenderedPageBreak/>
         <w:t>Convenciones de nombres</w:t>
       </w:r>
     </w:p>
@@ -1896,7 +1904,6 @@
         <w:rPr>
           <w:rStyle w:val="Textoennegrita"/>
         </w:rPr>
-        <w:lastRenderedPageBreak/>
         <w:t>git</w:t>
       </w:r>
       <w:proofErr w:type="spellEnd"/>
@@ -2304,15 +2311,15 @@
         </w:rPr>
         <w:t xml:space="preserve">es una característica de la programación orientada a objetos que permite definir múltiples métodos con el mismo </w:t>
       </w:r>
-      <w:proofErr w:type="gramStart"/>
+      <w:bookmarkStart w:id="0" w:name="_GoBack"/>
+      <w:bookmarkEnd w:id="0"/>
       <w:r>
         <w:rPr>
           <w:b w:val="0"/>
           <w:bCs/>
         </w:rPr>
-        <w:t>nombre</w:t>
-      </w:r>
-      <w:proofErr w:type="gramEnd"/>
+        <w:t>nombre,</w:t>
+      </w:r>
       <w:r>
         <w:rPr>
           <w:b w:val="0"/>
@@ -13043,6 +13050,7 @@
     <w:rsid w:val="004903D2"/>
     <w:rsid w:val="00507C78"/>
     <w:rsid w:val="00560775"/>
+    <w:rsid w:val="005F00D7"/>
     <w:rsid w:val="0064447C"/>
     <w:rsid w:val="00654B5B"/>
     <w:rsid w:val="00673E30"/>
@@ -13768,7 +13776,7 @@
 </file>
 
 <file path=customXml/itemProps1.xml><?xml version="1.0" encoding="utf-8"?>
-<ds:datastoreItem xmlns:ds="http://schemas.openxmlformats.org/officeDocument/2006/customXml" ds:itemID="{ED56DFA2-3A3F-4B94-9C16-B32CE0A787E8}">
+<ds:datastoreItem xmlns:ds="http://schemas.openxmlformats.org/officeDocument/2006/customXml" ds:itemID="{E5BCAF42-C5F4-4F8A-A329-7965FACE44B5}">
   <ds:schemaRefs>
     <ds:schemaRef ds:uri="http://schemas.openxmlformats.org/officeDocument/2006/bibliography"/>
   </ds:schemaRefs>

</xml_diff>